<commit_message>
docs(TestPlan) : partly updated herms abomination
</commit_message>
<xml_diff>
--- a/TestPlan.docx
+++ b/TestPlan.docx
@@ -4,17 +4,16 @@
   <w:body>
     <w:sdt>
       <w:sdtPr>
+        <w:rPr>
+          <w:rFonts w:eastAsiaTheme="minorHAnsi"/>
+        </w:rPr>
         <w:id w:val="1912353438"/>
         <w:docPartObj>
           <w:docPartGallery w:val="Cover Pages"/>
           <w:docPartUnique/>
         </w:docPartObj>
       </w:sdtPr>
-      <w:sdtEndPr>
-        <w:rPr>
-          <w:rFonts w:eastAsiaTheme="minorHAnsi"/>
-        </w:rPr>
-      </w:sdtEndPr>
+      <w:sdtEndPr/>
       <w:sdtContent>
         <w:p>
           <w:pPr>
@@ -153,6 +152,7 @@
                                       <w:calendar w:val="gregorian"/>
                                     </w:date>
                                   </w:sdtPr>
+                                  <w:sdtEndPr/>
                                   <w:sdtContent>
                                     <w:p>
                                       <w:pPr>
@@ -3689,6 +3689,7 @@
                                     <w:dataBinding w:prefixMappings="xmlns:ns0='http://purl.org/dc/elements/1.1/' xmlns:ns1='http://schemas.openxmlformats.org/package/2006/metadata/core-properties' " w:xpath="/ns1:coreProperties[1]/ns0:creator[1]" w:storeItemID="{6C3C8BC8-F283-45AE-878A-BAB7291924A1}"/>
                                     <w:text/>
                                   </w:sdtPr>
+                                  <w:sdtEndPr/>
                                   <w:sdtContent>
                                     <w:r>
                                       <w:rPr>
@@ -3724,6 +3725,7 @@
                                     <w:dataBinding w:prefixMappings="xmlns:ns0='http://schemas.openxmlformats.org/officeDocument/2006/extended-properties' " w:xpath="/ns0:Properties[1]/ns0:Company[1]" w:storeItemID="{6668398D-A668-4E3E-A5EB-62B293D839F1}"/>
                                     <w:text/>
                                   </w:sdtPr>
+                                  <w:sdtEndPr/>
                                   <w:sdtContent>
                                     <w:r>
                                       <w:rPr>
@@ -3939,6 +3941,7 @@
                                     <w:dataBinding w:prefixMappings="xmlns:ns0='http://purl.org/dc/elements/1.1/' xmlns:ns1='http://schemas.openxmlformats.org/package/2006/metadata/core-properties' " w:xpath="/ns1:coreProperties[1]/ns0:title[1]" w:storeItemID="{6C3C8BC8-F283-45AE-878A-BAB7291924A1}"/>
                                     <w:text/>
                                   </w:sdtPr>
+                                  <w:sdtEndPr/>
                                   <w:sdtContent>
                                     <w:r>
                                       <w:rPr>
@@ -3974,6 +3977,7 @@
                                     <w:dataBinding w:prefixMappings="xmlns:ns0='http://purl.org/dc/elements/1.1/' xmlns:ns1='http://schemas.openxmlformats.org/package/2006/metadata/core-properties' " w:xpath="/ns1:coreProperties[1]/ns0:subject[1]" w:storeItemID="{6C3C8BC8-F283-45AE-878A-BAB7291924A1}"/>
                                     <w:text/>
                                   </w:sdtPr>
+                                  <w:sdtEndPr/>
                                   <w:sdtContent>
                                     <w:r>
                                       <w:rPr>
@@ -4173,14 +4177,18 @@
       <w:r>
         <w:br w:type="page"/>
       </w:r>
-      <w:bookmarkStart w:id="0" w:name="_GoBack"/>
-      <w:bookmarkEnd w:id="0"/>
     </w:p>
     <w:p>
-      <w:bookmarkStart w:id="1" w:name="_Toc478075767"/>
+      <w:bookmarkStart w:id="0" w:name="_Toc478075767"/>
     </w:p>
     <w:sdt>
       <w:sdtPr>
+        <w:rPr>
+          <w:rFonts w:asciiTheme="minorHAnsi" w:eastAsiaTheme="minorHAnsi" w:hAnsiTheme="minorHAnsi" w:cstheme="minorBidi"/>
+          <w:color w:val="auto"/>
+          <w:sz w:val="22"/>
+          <w:szCs w:val="22"/>
+        </w:rPr>
         <w:id w:val="2031839683"/>
         <w:docPartObj>
           <w:docPartGallery w:val="Table of Contents"/>
@@ -4189,13 +4197,9 @@
       </w:sdtPr>
       <w:sdtEndPr>
         <w:rPr>
-          <w:rFonts w:asciiTheme="minorHAnsi" w:eastAsiaTheme="minorHAnsi" w:hAnsiTheme="minorHAnsi" w:cstheme="minorBidi"/>
           <w:b/>
           <w:bCs/>
           <w:noProof/>
-          <w:color w:val="auto"/>
-          <w:sz w:val="22"/>
-          <w:szCs w:val="22"/>
         </w:rPr>
       </w:sdtEndPr>
       <w:sdtContent>
@@ -5347,7 +5351,7 @@
         <w:lastRenderedPageBreak/>
         <w:t>Introduction</w:t>
       </w:r>
-      <w:bookmarkEnd w:id="1"/>
+      <w:bookmarkEnd w:id="0"/>
     </w:p>
     <w:p/>
     <w:p>
@@ -5355,10 +5359,10 @@
         <w:t>This test plan contains information about how to test different sensors to calculate an accurate distance to a specific object.</w:t>
       </w:r>
       <w:r>
-        <w:t xml:space="preserve"> Three different sensors will be tested </w:t>
-      </w:r>
-      <w:r>
-        <w:t>on:</w:t>
+        <w:t xml:space="preserve"> </w:t>
+      </w:r>
+      <w:r>
+        <w:t>The sensors will be tested by mounting them to the top of a box. This box will then be filled with varying amounts of materials. The output of the sensors will then be collected and stored by an application. The criteria that the sensors are going to be tested on are:</w:t>
       </w:r>
     </w:p>
     <w:p>
@@ -5366,17 +5370,11 @@
         <w:pStyle w:val="ListParagraph"/>
         <w:numPr>
           <w:ilvl w:val="0"/>
-          <w:numId w:val="1"/>
+          <w:numId w:val="4"/>
         </w:numPr>
       </w:pPr>
       <w:r>
-        <w:t>Accuracy</w:t>
-      </w:r>
-      <w:r>
-        <w:t xml:space="preserve"> </w:t>
-      </w:r>
-      <w:r>
-        <w:t>based on how accurate the measurement is</w:t>
+        <w:t>Accuracy of the measurement</w:t>
       </w:r>
     </w:p>
     <w:p>
@@ -5384,14 +5382,11 @@
         <w:pStyle w:val="ListParagraph"/>
         <w:numPr>
           <w:ilvl w:val="0"/>
-          <w:numId w:val="1"/>
+          <w:numId w:val="4"/>
         </w:numPr>
       </w:pPr>
       <w:r>
-        <w:t>Efficiency</w:t>
-      </w:r>
-      <w:r>
-        <w:t xml:space="preserve"> based on how many times the sensor was accurate</w:t>
+        <w:t>Consistency of the measurement</w:t>
       </w:r>
     </w:p>
     <w:p>
@@ -5399,21 +5394,14 @@
         <w:pStyle w:val="ListParagraph"/>
         <w:numPr>
           <w:ilvl w:val="0"/>
-          <w:numId w:val="1"/>
+          <w:numId w:val="4"/>
         </w:numPr>
       </w:pPr>
       <w:r>
-        <w:t>Functionality</w:t>
-      </w:r>
-      <w:r>
-        <w:t xml:space="preserve"> based on usability</w:t>
-      </w:r>
-      <w:r>
-        <w:t xml:space="preserve"> (think of processing time, size, etc.)</w:t>
-      </w:r>
-      <w:r>
-        <w:t xml:space="preserve"> </w:t>
-      </w:r>
+        <w:t>effects of different materials on the measurement</w:t>
+      </w:r>
+      <w:bookmarkStart w:id="1" w:name="_GoBack"/>
+      <w:bookmarkEnd w:id="1"/>
     </w:p>
     <w:p>
       <w:pPr>
@@ -5427,11 +5415,6 @@
     </w:p>
     <w:p/>
     <w:p>
-      <w:r>
-        <w:t xml:space="preserve">This chapter will contain information about the objectives of this test plan are. Tasks in this test plan will be addressed as well. </w:t>
-      </w:r>
-    </w:p>
-    <w:p>
       <w:pPr>
         <w:pStyle w:val="Heading2"/>
       </w:pPr>
@@ -5443,74 +5426,7 @@
     </w:p>
     <w:p>
       <w:r>
-        <w:t>The main objective of this document to create a test plan</w:t>
-      </w:r>
-      <w:r>
-        <w:t>,</w:t>
-      </w:r>
-      <w:r>
-        <w:t xml:space="preserve"> to determine which </w:t>
-      </w:r>
-      <w:r>
-        <w:t xml:space="preserve">sensor can </w:t>
-      </w:r>
-      <w:r>
-        <w:t xml:space="preserve">detect </w:t>
-      </w:r>
-      <w:r>
-        <w:t>the distance between the</w:t>
-      </w:r>
-      <w:r>
-        <w:t xml:space="preserve"> sensor and a distance</w:t>
-      </w:r>
-      <w:r>
-        <w:t xml:space="preserve"> best</w:t>
-      </w:r>
-      <w:r>
-        <w:t xml:space="preserve">. </w:t>
-      </w:r>
-      <w:r>
-        <w:t xml:space="preserve">This </w:t>
-      </w:r>
-      <w:r>
-        <w:t>must</w:t>
-      </w:r>
-      <w:r>
-        <w:t xml:space="preserve"> be do</w:t>
-      </w:r>
-      <w:r>
-        <w:t>ne in a sealed container at maximum one meter</w:t>
-      </w:r>
-      <w:r>
-        <w:t xml:space="preserve"> d</w:t>
-      </w:r>
-      <w:r>
-        <w:t>istance between sensor and object.</w:t>
-      </w:r>
-      <w:r>
-        <w:t xml:space="preserve"> Which after been collected should be transformed into a specific fill level</w:t>
-      </w:r>
-      <w:r>
-        <w:t xml:space="preserve"> </w:t>
-      </w:r>
-      <w:r>
-        <w:t>of the specified container.</w:t>
-      </w:r>
-    </w:p>
-    <w:p>
-      <w:r>
-        <w:t>Another objective is to calibrate the different sensors so that a translation from raw value to usable information can be made.</w:t>
-      </w:r>
-    </w:p>
-    <w:p>
-      <w:r>
-        <w:t>A last objective is to</w:t>
-      </w:r>
-      <w:r>
-        <w:t xml:space="preserve"> see how to connect to the LoRaWan </w:t>
-      </w:r>
-      <w:r>
-        <w:t>network and Transfer data over it.</w:t>
+        <w:t>This document describes the test process that will be performed for testing the distance measuring equipment for the Internet of Trash group and the test results.</w:t>
       </w:r>
     </w:p>
     <w:p>
@@ -5524,27 +5440,15 @@
       <w:bookmarkEnd w:id="4"/>
     </w:p>
     <w:p>
-      <w:r>
-        <w:t xml:space="preserve">The tasks that will have to be completed can be divided in </w:t>
-      </w:r>
-      <w:r>
-        <w:t>four</w:t>
-      </w:r>
-      <w:r>
-        <w:t xml:space="preserve"> sub tasks, which are l</w:t>
-      </w:r>
-      <w:r>
-        <w:t>isted below</w:t>
-      </w:r>
-      <w:r>
-        <w:t>.</w:t>
-      </w:r>
+      <w:pPr>
+        <w:pStyle w:val="Heading3"/>
+      </w:pPr>
+      <w:bookmarkStart w:id="5" w:name="_Toc478075771"/>
     </w:p>
     <w:p>
       <w:pPr>
         <w:pStyle w:val="Heading3"/>
       </w:pPr>
-      <w:bookmarkStart w:id="5" w:name="_Toc478075771"/>
       <w:r>
         <w:t>Pre-Testing</w:t>
       </w:r>
@@ -6174,8 +6078,6 @@
       </w:r>
       <w:r>
         <w:tab/>
-      </w:r>
-      <w:r>
         <w:t xml:space="preserve"> </w:t>
       </w:r>
       <w:r>
@@ -6183,8 +6085,6 @@
       </w:r>
       <w:r>
         <w:tab/>
-      </w:r>
-      <w:r>
         <w:t xml:space="preserve">Signature </w:t>
       </w:r>
       <w:r>
@@ -6198,44 +6098,30 @@
       </w:r>
       <w:r>
         <w:tab/>
-      </w:r>
-      <w:r>
         <w:t xml:space="preserve">Date </w:t>
       </w:r>
     </w:p>
     <w:p>
       <w:r>
-        <w:t>1.</w:t>
-      </w:r>
-      <w:r>
-        <w:t xml:space="preserve"> MIKE SCHATORJE</w:t>
+        <w:t>1. MIKE SCHATORJE</w:t>
       </w:r>
     </w:p>
     <w:p/>
     <w:p>
       <w:r>
-        <w:t>2.</w:t>
-      </w:r>
-      <w:r>
-        <w:t xml:space="preserve"> SIMONE FRANCESCONI</w:t>
+        <w:t>2. SIMONE FRANCESCONI</w:t>
       </w:r>
     </w:p>
     <w:p/>
     <w:p>
       <w:r>
-        <w:t>3.</w:t>
-      </w:r>
-      <w:r>
-        <w:t xml:space="preserve"> LOEK EHREN</w:t>
+        <w:t>3. LOEK EHREN</w:t>
       </w:r>
     </w:p>
     <w:p/>
     <w:p>
       <w:r>
-        <w:t>4.</w:t>
-      </w:r>
-      <w:r>
-        <w:t xml:space="preserve"> RICK VAN OSCH</w:t>
+        <w:t>4. RICK VAN OSCH</w:t>
       </w:r>
     </w:p>
     <w:p/>
@@ -6385,7 +6271,7 @@
           <w:rPr>
             <w:noProof/>
           </w:rPr>
-          <w:t>2</w:t>
+          <w:t>3</w:t>
         </w:r>
         <w:r>
           <w:rPr>
@@ -6677,11 +6563,241 @@
       </w:rPr>
     </w:lvl>
   </w:abstractNum>
+  <w:abstractNum w:abstractNumId="2" w15:restartNumberingAfterBreak="0">
+    <w:nsid w:val="66DE1942"/>
+    <w:multiLevelType w:val="hybridMultilevel"/>
+    <w:tmpl w:val="E8860BF2"/>
+    <w:lvl w:ilvl="0" w:tplc="2A50C834">
+      <w:numFmt w:val="bullet"/>
+      <w:lvlText w:val="-"/>
+      <w:lvlJc w:val="left"/>
+      <w:pPr>
+        <w:ind w:left="720" w:hanging="360"/>
+      </w:pPr>
+      <w:rPr>
+        <w:rFonts w:ascii="Calibri" w:eastAsiaTheme="minorHAnsi" w:hAnsi="Calibri" w:cs="Calibri" w:hint="default"/>
+      </w:rPr>
+    </w:lvl>
+    <w:lvl w:ilvl="1" w:tplc="04090003" w:tentative="1">
+      <w:start w:val="1"/>
+      <w:numFmt w:val="bullet"/>
+      <w:lvlText w:val="o"/>
+      <w:lvlJc w:val="left"/>
+      <w:pPr>
+        <w:ind w:left="1440" w:hanging="360"/>
+      </w:pPr>
+      <w:rPr>
+        <w:rFonts w:ascii="Courier New" w:hAnsi="Courier New" w:cs="Courier New" w:hint="default"/>
+      </w:rPr>
+    </w:lvl>
+    <w:lvl w:ilvl="2" w:tplc="04090005" w:tentative="1">
+      <w:start w:val="1"/>
+      <w:numFmt w:val="bullet"/>
+      <w:lvlText w:val=""/>
+      <w:lvlJc w:val="left"/>
+      <w:pPr>
+        <w:ind w:left="2160" w:hanging="360"/>
+      </w:pPr>
+      <w:rPr>
+        <w:rFonts w:ascii="Wingdings" w:hAnsi="Wingdings" w:hint="default"/>
+      </w:rPr>
+    </w:lvl>
+    <w:lvl w:ilvl="3" w:tplc="04090001" w:tentative="1">
+      <w:start w:val="1"/>
+      <w:numFmt w:val="bullet"/>
+      <w:lvlText w:val=""/>
+      <w:lvlJc w:val="left"/>
+      <w:pPr>
+        <w:ind w:left="2880" w:hanging="360"/>
+      </w:pPr>
+      <w:rPr>
+        <w:rFonts w:ascii="Symbol" w:hAnsi="Symbol" w:hint="default"/>
+      </w:rPr>
+    </w:lvl>
+    <w:lvl w:ilvl="4" w:tplc="04090003" w:tentative="1">
+      <w:start w:val="1"/>
+      <w:numFmt w:val="bullet"/>
+      <w:lvlText w:val="o"/>
+      <w:lvlJc w:val="left"/>
+      <w:pPr>
+        <w:ind w:left="3600" w:hanging="360"/>
+      </w:pPr>
+      <w:rPr>
+        <w:rFonts w:ascii="Courier New" w:hAnsi="Courier New" w:cs="Courier New" w:hint="default"/>
+      </w:rPr>
+    </w:lvl>
+    <w:lvl w:ilvl="5" w:tplc="04090005" w:tentative="1">
+      <w:start w:val="1"/>
+      <w:numFmt w:val="bullet"/>
+      <w:lvlText w:val=""/>
+      <w:lvlJc w:val="left"/>
+      <w:pPr>
+        <w:ind w:left="4320" w:hanging="360"/>
+      </w:pPr>
+      <w:rPr>
+        <w:rFonts w:ascii="Wingdings" w:hAnsi="Wingdings" w:hint="default"/>
+      </w:rPr>
+    </w:lvl>
+    <w:lvl w:ilvl="6" w:tplc="04090001" w:tentative="1">
+      <w:start w:val="1"/>
+      <w:numFmt w:val="bullet"/>
+      <w:lvlText w:val=""/>
+      <w:lvlJc w:val="left"/>
+      <w:pPr>
+        <w:ind w:left="5040" w:hanging="360"/>
+      </w:pPr>
+      <w:rPr>
+        <w:rFonts w:ascii="Symbol" w:hAnsi="Symbol" w:hint="default"/>
+      </w:rPr>
+    </w:lvl>
+    <w:lvl w:ilvl="7" w:tplc="04090003" w:tentative="1">
+      <w:start w:val="1"/>
+      <w:numFmt w:val="bullet"/>
+      <w:lvlText w:val="o"/>
+      <w:lvlJc w:val="left"/>
+      <w:pPr>
+        <w:ind w:left="5760" w:hanging="360"/>
+      </w:pPr>
+      <w:rPr>
+        <w:rFonts w:ascii="Courier New" w:hAnsi="Courier New" w:cs="Courier New" w:hint="default"/>
+      </w:rPr>
+    </w:lvl>
+    <w:lvl w:ilvl="8" w:tplc="04090005" w:tentative="1">
+      <w:start w:val="1"/>
+      <w:numFmt w:val="bullet"/>
+      <w:lvlText w:val=""/>
+      <w:lvlJc w:val="left"/>
+      <w:pPr>
+        <w:ind w:left="6480" w:hanging="360"/>
+      </w:pPr>
+      <w:rPr>
+        <w:rFonts w:ascii="Wingdings" w:hAnsi="Wingdings" w:hint="default"/>
+      </w:rPr>
+    </w:lvl>
+  </w:abstractNum>
+  <w:abstractNum w:abstractNumId="3" w15:restartNumberingAfterBreak="0">
+    <w:nsid w:val="6EE463D1"/>
+    <w:multiLevelType w:val="hybridMultilevel"/>
+    <w:tmpl w:val="CFCA37C8"/>
+    <w:lvl w:ilvl="0" w:tplc="6E86AA6E">
+      <w:numFmt w:val="bullet"/>
+      <w:lvlText w:val="-"/>
+      <w:lvlJc w:val="left"/>
+      <w:pPr>
+        <w:ind w:left="720" w:hanging="360"/>
+      </w:pPr>
+      <w:rPr>
+        <w:rFonts w:ascii="Calibri" w:eastAsiaTheme="minorHAnsi" w:hAnsi="Calibri" w:cs="Calibri" w:hint="default"/>
+      </w:rPr>
+    </w:lvl>
+    <w:lvl w:ilvl="1" w:tplc="04090003" w:tentative="1">
+      <w:start w:val="1"/>
+      <w:numFmt w:val="bullet"/>
+      <w:lvlText w:val="o"/>
+      <w:lvlJc w:val="left"/>
+      <w:pPr>
+        <w:ind w:left="1440" w:hanging="360"/>
+      </w:pPr>
+      <w:rPr>
+        <w:rFonts w:ascii="Courier New" w:hAnsi="Courier New" w:cs="Courier New" w:hint="default"/>
+      </w:rPr>
+    </w:lvl>
+    <w:lvl w:ilvl="2" w:tplc="04090005" w:tentative="1">
+      <w:start w:val="1"/>
+      <w:numFmt w:val="bullet"/>
+      <w:lvlText w:val=""/>
+      <w:lvlJc w:val="left"/>
+      <w:pPr>
+        <w:ind w:left="2160" w:hanging="360"/>
+      </w:pPr>
+      <w:rPr>
+        <w:rFonts w:ascii="Wingdings" w:hAnsi="Wingdings" w:hint="default"/>
+      </w:rPr>
+    </w:lvl>
+    <w:lvl w:ilvl="3" w:tplc="04090001" w:tentative="1">
+      <w:start w:val="1"/>
+      <w:numFmt w:val="bullet"/>
+      <w:lvlText w:val=""/>
+      <w:lvlJc w:val="left"/>
+      <w:pPr>
+        <w:ind w:left="2880" w:hanging="360"/>
+      </w:pPr>
+      <w:rPr>
+        <w:rFonts w:ascii="Symbol" w:hAnsi="Symbol" w:hint="default"/>
+      </w:rPr>
+    </w:lvl>
+    <w:lvl w:ilvl="4" w:tplc="04090003" w:tentative="1">
+      <w:start w:val="1"/>
+      <w:numFmt w:val="bullet"/>
+      <w:lvlText w:val="o"/>
+      <w:lvlJc w:val="left"/>
+      <w:pPr>
+        <w:ind w:left="3600" w:hanging="360"/>
+      </w:pPr>
+      <w:rPr>
+        <w:rFonts w:ascii="Courier New" w:hAnsi="Courier New" w:cs="Courier New" w:hint="default"/>
+      </w:rPr>
+    </w:lvl>
+    <w:lvl w:ilvl="5" w:tplc="04090005" w:tentative="1">
+      <w:start w:val="1"/>
+      <w:numFmt w:val="bullet"/>
+      <w:lvlText w:val=""/>
+      <w:lvlJc w:val="left"/>
+      <w:pPr>
+        <w:ind w:left="4320" w:hanging="360"/>
+      </w:pPr>
+      <w:rPr>
+        <w:rFonts w:ascii="Wingdings" w:hAnsi="Wingdings" w:hint="default"/>
+      </w:rPr>
+    </w:lvl>
+    <w:lvl w:ilvl="6" w:tplc="04090001" w:tentative="1">
+      <w:start w:val="1"/>
+      <w:numFmt w:val="bullet"/>
+      <w:lvlText w:val=""/>
+      <w:lvlJc w:val="left"/>
+      <w:pPr>
+        <w:ind w:left="5040" w:hanging="360"/>
+      </w:pPr>
+      <w:rPr>
+        <w:rFonts w:ascii="Symbol" w:hAnsi="Symbol" w:hint="default"/>
+      </w:rPr>
+    </w:lvl>
+    <w:lvl w:ilvl="7" w:tplc="04090003" w:tentative="1">
+      <w:start w:val="1"/>
+      <w:numFmt w:val="bullet"/>
+      <w:lvlText w:val="o"/>
+      <w:lvlJc w:val="left"/>
+      <w:pPr>
+        <w:ind w:left="5760" w:hanging="360"/>
+      </w:pPr>
+      <w:rPr>
+        <w:rFonts w:ascii="Courier New" w:hAnsi="Courier New" w:cs="Courier New" w:hint="default"/>
+      </w:rPr>
+    </w:lvl>
+    <w:lvl w:ilvl="8" w:tplc="04090005" w:tentative="1">
+      <w:start w:val="1"/>
+      <w:numFmt w:val="bullet"/>
+      <w:lvlText w:val=""/>
+      <w:lvlJc w:val="left"/>
+      <w:pPr>
+        <w:ind w:left="6480" w:hanging="360"/>
+      </w:pPr>
+      <w:rPr>
+        <w:rFonts w:ascii="Wingdings" w:hAnsi="Wingdings" w:hint="default"/>
+      </w:rPr>
+    </w:lvl>
+  </w:abstractNum>
   <w:num w:numId="1">
     <w:abstractNumId w:val="0"/>
   </w:num>
   <w:num w:numId="2">
     <w:abstractNumId w:val="1"/>
+  </w:num>
+  <w:num w:numId="3">
+    <w:abstractNumId w:val="2"/>
+  </w:num>
+  <w:num w:numId="4">
+    <w:abstractNumId w:val="3"/>
   </w:num>
 </w:numbering>
 </file>
@@ -7675,7 +7791,7 @@
 </file>
 
 <file path=customXml/itemProps2.xml><?xml version="1.0" encoding="utf-8"?>
-<ds:datastoreItem xmlns:ds="http://schemas.openxmlformats.org/officeDocument/2006/customXml" ds:itemID="{90245D8F-2D9B-475A-B6EE-D32672D4DE3F}">
+<ds:datastoreItem xmlns:ds="http://schemas.openxmlformats.org/officeDocument/2006/customXml" ds:itemID="{4872DCC9-43A0-497B-B90C-A47D4DAB9EF2}">
   <ds:schemaRefs>
     <ds:schemaRef ds:uri="http://schemas.openxmlformats.org/officeDocument/2006/bibliography"/>
   </ds:schemaRefs>

</xml_diff>

<commit_message>
Revert "docs(TestPlan) : partly updated herms abomination"
This reverts commit 8b7ef815d859a9ff9613853e6ab41fc53078d8ff.
</commit_message>
<xml_diff>
--- a/TestPlan.docx
+++ b/TestPlan.docx
@@ -4,16 +4,17 @@
   <w:body>
     <w:sdt>
       <w:sdtPr>
-        <w:rPr>
-          <w:rFonts w:eastAsiaTheme="minorHAnsi"/>
-        </w:rPr>
         <w:id w:val="1912353438"/>
         <w:docPartObj>
           <w:docPartGallery w:val="Cover Pages"/>
           <w:docPartUnique/>
         </w:docPartObj>
       </w:sdtPr>
-      <w:sdtEndPr/>
+      <w:sdtEndPr>
+        <w:rPr>
+          <w:rFonts w:eastAsiaTheme="minorHAnsi"/>
+        </w:rPr>
+      </w:sdtEndPr>
       <w:sdtContent>
         <w:p>
           <w:pPr>
@@ -152,7 +153,6 @@
                                       <w:calendar w:val="gregorian"/>
                                     </w:date>
                                   </w:sdtPr>
-                                  <w:sdtEndPr/>
                                   <w:sdtContent>
                                     <w:p>
                                       <w:pPr>
@@ -3689,7 +3689,6 @@
                                     <w:dataBinding w:prefixMappings="xmlns:ns0='http://purl.org/dc/elements/1.1/' xmlns:ns1='http://schemas.openxmlformats.org/package/2006/metadata/core-properties' " w:xpath="/ns1:coreProperties[1]/ns0:creator[1]" w:storeItemID="{6C3C8BC8-F283-45AE-878A-BAB7291924A1}"/>
                                     <w:text/>
                                   </w:sdtPr>
-                                  <w:sdtEndPr/>
                                   <w:sdtContent>
                                     <w:r>
                                       <w:rPr>
@@ -3725,7 +3724,6 @@
                                     <w:dataBinding w:prefixMappings="xmlns:ns0='http://schemas.openxmlformats.org/officeDocument/2006/extended-properties' " w:xpath="/ns0:Properties[1]/ns0:Company[1]" w:storeItemID="{6668398D-A668-4E3E-A5EB-62B293D839F1}"/>
                                     <w:text/>
                                   </w:sdtPr>
-                                  <w:sdtEndPr/>
                                   <w:sdtContent>
                                     <w:r>
                                       <w:rPr>
@@ -3941,7 +3939,6 @@
                                     <w:dataBinding w:prefixMappings="xmlns:ns0='http://purl.org/dc/elements/1.1/' xmlns:ns1='http://schemas.openxmlformats.org/package/2006/metadata/core-properties' " w:xpath="/ns1:coreProperties[1]/ns0:title[1]" w:storeItemID="{6C3C8BC8-F283-45AE-878A-BAB7291924A1}"/>
                                     <w:text/>
                                   </w:sdtPr>
-                                  <w:sdtEndPr/>
                                   <w:sdtContent>
                                     <w:r>
                                       <w:rPr>
@@ -3977,7 +3974,6 @@
                                     <w:dataBinding w:prefixMappings="xmlns:ns0='http://purl.org/dc/elements/1.1/' xmlns:ns1='http://schemas.openxmlformats.org/package/2006/metadata/core-properties' " w:xpath="/ns1:coreProperties[1]/ns0:subject[1]" w:storeItemID="{6C3C8BC8-F283-45AE-878A-BAB7291924A1}"/>
                                     <w:text/>
                                   </w:sdtPr>
-                                  <w:sdtEndPr/>
                                   <w:sdtContent>
                                     <w:r>
                                       <w:rPr>
@@ -4177,18 +4173,14 @@
       <w:r>
         <w:br w:type="page"/>
       </w:r>
+      <w:bookmarkStart w:id="0" w:name="_GoBack"/>
+      <w:bookmarkEnd w:id="0"/>
     </w:p>
     <w:p>
-      <w:bookmarkStart w:id="0" w:name="_Toc478075767"/>
+      <w:bookmarkStart w:id="1" w:name="_Toc478075767"/>
     </w:p>
     <w:sdt>
       <w:sdtPr>
-        <w:rPr>
-          <w:rFonts w:asciiTheme="minorHAnsi" w:eastAsiaTheme="minorHAnsi" w:hAnsiTheme="minorHAnsi" w:cstheme="minorBidi"/>
-          <w:color w:val="auto"/>
-          <w:sz w:val="22"/>
-          <w:szCs w:val="22"/>
-        </w:rPr>
         <w:id w:val="2031839683"/>
         <w:docPartObj>
           <w:docPartGallery w:val="Table of Contents"/>
@@ -4197,9 +4189,13 @@
       </w:sdtPr>
       <w:sdtEndPr>
         <w:rPr>
+          <w:rFonts w:asciiTheme="minorHAnsi" w:eastAsiaTheme="minorHAnsi" w:hAnsiTheme="minorHAnsi" w:cstheme="minorBidi"/>
           <w:b/>
           <w:bCs/>
           <w:noProof/>
+          <w:color w:val="auto"/>
+          <w:sz w:val="22"/>
+          <w:szCs w:val="22"/>
         </w:rPr>
       </w:sdtEndPr>
       <w:sdtContent>
@@ -5351,7 +5347,7 @@
         <w:lastRenderedPageBreak/>
         <w:t>Introduction</w:t>
       </w:r>
-      <w:bookmarkEnd w:id="0"/>
+      <w:bookmarkEnd w:id="1"/>
     </w:p>
     <w:p/>
     <w:p>
@@ -5359,10 +5355,10 @@
         <w:t>This test plan contains information about how to test different sensors to calculate an accurate distance to a specific object.</w:t>
       </w:r>
       <w:r>
-        <w:t xml:space="preserve"> </w:t>
-      </w:r>
-      <w:r>
-        <w:t>The sensors will be tested by mounting them to the top of a box. This box will then be filled with varying amounts of materials. The output of the sensors will then be collected and stored by an application. The criteria that the sensors are going to be tested on are:</w:t>
+        <w:t xml:space="preserve"> Three different sensors will be tested </w:t>
+      </w:r>
+      <w:r>
+        <w:t>on:</w:t>
       </w:r>
     </w:p>
     <w:p>
@@ -5370,11 +5366,17 @@
         <w:pStyle w:val="ListParagraph"/>
         <w:numPr>
           <w:ilvl w:val="0"/>
-          <w:numId w:val="4"/>
+          <w:numId w:val="1"/>
         </w:numPr>
       </w:pPr>
       <w:r>
-        <w:t>Accuracy of the measurement</w:t>
+        <w:t>Accuracy</w:t>
+      </w:r>
+      <w:r>
+        <w:t xml:space="preserve"> </w:t>
+      </w:r>
+      <w:r>
+        <w:t>based on how accurate the measurement is</w:t>
       </w:r>
     </w:p>
     <w:p>
@@ -5382,11 +5384,14 @@
         <w:pStyle w:val="ListParagraph"/>
         <w:numPr>
           <w:ilvl w:val="0"/>
-          <w:numId w:val="4"/>
+          <w:numId w:val="1"/>
         </w:numPr>
       </w:pPr>
       <w:r>
-        <w:t>Consistency of the measurement</w:t>
+        <w:t>Efficiency</w:t>
+      </w:r>
+      <w:r>
+        <w:t xml:space="preserve"> based on how many times the sensor was accurate</w:t>
       </w:r>
     </w:p>
     <w:p>
@@ -5394,14 +5399,21 @@
         <w:pStyle w:val="ListParagraph"/>
         <w:numPr>
           <w:ilvl w:val="0"/>
-          <w:numId w:val="4"/>
+          <w:numId w:val="1"/>
         </w:numPr>
       </w:pPr>
       <w:r>
-        <w:t>effects of different materials on the measurement</w:t>
-      </w:r>
-      <w:bookmarkStart w:id="1" w:name="_GoBack"/>
-      <w:bookmarkEnd w:id="1"/>
+        <w:t>Functionality</w:t>
+      </w:r>
+      <w:r>
+        <w:t xml:space="preserve"> based on usability</w:t>
+      </w:r>
+      <w:r>
+        <w:t xml:space="preserve"> (think of processing time, size, etc.)</w:t>
+      </w:r>
+      <w:r>
+        <w:t xml:space="preserve"> </w:t>
+      </w:r>
     </w:p>
     <w:p>
       <w:pPr>
@@ -5415,6 +5427,11 @@
     </w:p>
     <w:p/>
     <w:p>
+      <w:r>
+        <w:t xml:space="preserve">This chapter will contain information about the objectives of this test plan are. Tasks in this test plan will be addressed as well. </w:t>
+      </w:r>
+    </w:p>
+    <w:p>
       <w:pPr>
         <w:pStyle w:val="Heading2"/>
       </w:pPr>
@@ -5426,7 +5443,74 @@
     </w:p>
     <w:p>
       <w:r>
-        <w:t>This document describes the test process that will be performed for testing the distance measuring equipment for the Internet of Trash group and the test results.</w:t>
+        <w:t>The main objective of this document to create a test plan</w:t>
+      </w:r>
+      <w:r>
+        <w:t>,</w:t>
+      </w:r>
+      <w:r>
+        <w:t xml:space="preserve"> to determine which </w:t>
+      </w:r>
+      <w:r>
+        <w:t xml:space="preserve">sensor can </w:t>
+      </w:r>
+      <w:r>
+        <w:t xml:space="preserve">detect </w:t>
+      </w:r>
+      <w:r>
+        <w:t>the distance between the</w:t>
+      </w:r>
+      <w:r>
+        <w:t xml:space="preserve"> sensor and a distance</w:t>
+      </w:r>
+      <w:r>
+        <w:t xml:space="preserve"> best</w:t>
+      </w:r>
+      <w:r>
+        <w:t xml:space="preserve">. </w:t>
+      </w:r>
+      <w:r>
+        <w:t xml:space="preserve">This </w:t>
+      </w:r>
+      <w:r>
+        <w:t>must</w:t>
+      </w:r>
+      <w:r>
+        <w:t xml:space="preserve"> be do</w:t>
+      </w:r>
+      <w:r>
+        <w:t>ne in a sealed container at maximum one meter</w:t>
+      </w:r>
+      <w:r>
+        <w:t xml:space="preserve"> d</w:t>
+      </w:r>
+      <w:r>
+        <w:t>istance between sensor and object.</w:t>
+      </w:r>
+      <w:r>
+        <w:t xml:space="preserve"> Which after been collected should be transformed into a specific fill level</w:t>
+      </w:r>
+      <w:r>
+        <w:t xml:space="preserve"> </w:t>
+      </w:r>
+      <w:r>
+        <w:t>of the specified container.</w:t>
+      </w:r>
+    </w:p>
+    <w:p>
+      <w:r>
+        <w:t>Another objective is to calibrate the different sensors so that a translation from raw value to usable information can be made.</w:t>
+      </w:r>
+    </w:p>
+    <w:p>
+      <w:r>
+        <w:t>A last objective is to</w:t>
+      </w:r>
+      <w:r>
+        <w:t xml:space="preserve"> see how to connect to the LoRaWan </w:t>
+      </w:r>
+      <w:r>
+        <w:t>network and Transfer data over it.</w:t>
       </w:r>
     </w:p>
     <w:p>
@@ -5440,15 +5524,27 @@
       <w:bookmarkEnd w:id="4"/>
     </w:p>
     <w:p>
-      <w:pPr>
-        <w:pStyle w:val="Heading3"/>
-      </w:pPr>
-      <w:bookmarkStart w:id="5" w:name="_Toc478075771"/>
+      <w:r>
+        <w:t xml:space="preserve">The tasks that will have to be completed can be divided in </w:t>
+      </w:r>
+      <w:r>
+        <w:t>four</w:t>
+      </w:r>
+      <w:r>
+        <w:t xml:space="preserve"> sub tasks, which are l</w:t>
+      </w:r>
+      <w:r>
+        <w:t>isted below</w:t>
+      </w:r>
+      <w:r>
+        <w:t>.</w:t>
+      </w:r>
     </w:p>
     <w:p>
       <w:pPr>
         <w:pStyle w:val="Heading3"/>
       </w:pPr>
+      <w:bookmarkStart w:id="5" w:name="_Toc478075771"/>
       <w:r>
         <w:t>Pre-Testing</w:t>
       </w:r>
@@ -6078,6 +6174,8 @@
       </w:r>
       <w:r>
         <w:tab/>
+      </w:r>
+      <w:r>
         <w:t xml:space="preserve"> </w:t>
       </w:r>
       <w:r>
@@ -6085,6 +6183,8 @@
       </w:r>
       <w:r>
         <w:tab/>
+      </w:r>
+      <w:r>
         <w:t xml:space="preserve">Signature </w:t>
       </w:r>
       <w:r>
@@ -6098,30 +6198,44 @@
       </w:r>
       <w:r>
         <w:tab/>
+      </w:r>
+      <w:r>
         <w:t xml:space="preserve">Date </w:t>
       </w:r>
     </w:p>
     <w:p>
       <w:r>
-        <w:t>1. MIKE SCHATORJE</w:t>
+        <w:t>1.</w:t>
+      </w:r>
+      <w:r>
+        <w:t xml:space="preserve"> MIKE SCHATORJE</w:t>
       </w:r>
     </w:p>
     <w:p/>
     <w:p>
       <w:r>
-        <w:t>2. SIMONE FRANCESCONI</w:t>
+        <w:t>2.</w:t>
+      </w:r>
+      <w:r>
+        <w:t xml:space="preserve"> SIMONE FRANCESCONI</w:t>
       </w:r>
     </w:p>
     <w:p/>
     <w:p>
       <w:r>
-        <w:t>3. LOEK EHREN</w:t>
+        <w:t>3.</w:t>
+      </w:r>
+      <w:r>
+        <w:t xml:space="preserve"> LOEK EHREN</w:t>
       </w:r>
     </w:p>
     <w:p/>
     <w:p>
       <w:r>
-        <w:t>4. RICK VAN OSCH</w:t>
+        <w:t>4.</w:t>
+      </w:r>
+      <w:r>
+        <w:t xml:space="preserve"> RICK VAN OSCH</w:t>
       </w:r>
     </w:p>
     <w:p/>
@@ -6271,7 +6385,7 @@
           <w:rPr>
             <w:noProof/>
           </w:rPr>
-          <w:t>3</w:t>
+          <w:t>2</w:t>
         </w:r>
         <w:r>
           <w:rPr>
@@ -6563,241 +6677,11 @@
       </w:rPr>
     </w:lvl>
   </w:abstractNum>
-  <w:abstractNum w:abstractNumId="2" w15:restartNumberingAfterBreak="0">
-    <w:nsid w:val="66DE1942"/>
-    <w:multiLevelType w:val="hybridMultilevel"/>
-    <w:tmpl w:val="E8860BF2"/>
-    <w:lvl w:ilvl="0" w:tplc="2A50C834">
-      <w:numFmt w:val="bullet"/>
-      <w:lvlText w:val="-"/>
-      <w:lvlJc w:val="left"/>
-      <w:pPr>
-        <w:ind w:left="720" w:hanging="360"/>
-      </w:pPr>
-      <w:rPr>
-        <w:rFonts w:ascii="Calibri" w:eastAsiaTheme="minorHAnsi" w:hAnsi="Calibri" w:cs="Calibri" w:hint="default"/>
-      </w:rPr>
-    </w:lvl>
-    <w:lvl w:ilvl="1" w:tplc="04090003" w:tentative="1">
-      <w:start w:val="1"/>
-      <w:numFmt w:val="bullet"/>
-      <w:lvlText w:val="o"/>
-      <w:lvlJc w:val="left"/>
-      <w:pPr>
-        <w:ind w:left="1440" w:hanging="360"/>
-      </w:pPr>
-      <w:rPr>
-        <w:rFonts w:ascii="Courier New" w:hAnsi="Courier New" w:cs="Courier New" w:hint="default"/>
-      </w:rPr>
-    </w:lvl>
-    <w:lvl w:ilvl="2" w:tplc="04090005" w:tentative="1">
-      <w:start w:val="1"/>
-      <w:numFmt w:val="bullet"/>
-      <w:lvlText w:val=""/>
-      <w:lvlJc w:val="left"/>
-      <w:pPr>
-        <w:ind w:left="2160" w:hanging="360"/>
-      </w:pPr>
-      <w:rPr>
-        <w:rFonts w:ascii="Wingdings" w:hAnsi="Wingdings" w:hint="default"/>
-      </w:rPr>
-    </w:lvl>
-    <w:lvl w:ilvl="3" w:tplc="04090001" w:tentative="1">
-      <w:start w:val="1"/>
-      <w:numFmt w:val="bullet"/>
-      <w:lvlText w:val=""/>
-      <w:lvlJc w:val="left"/>
-      <w:pPr>
-        <w:ind w:left="2880" w:hanging="360"/>
-      </w:pPr>
-      <w:rPr>
-        <w:rFonts w:ascii="Symbol" w:hAnsi="Symbol" w:hint="default"/>
-      </w:rPr>
-    </w:lvl>
-    <w:lvl w:ilvl="4" w:tplc="04090003" w:tentative="1">
-      <w:start w:val="1"/>
-      <w:numFmt w:val="bullet"/>
-      <w:lvlText w:val="o"/>
-      <w:lvlJc w:val="left"/>
-      <w:pPr>
-        <w:ind w:left="3600" w:hanging="360"/>
-      </w:pPr>
-      <w:rPr>
-        <w:rFonts w:ascii="Courier New" w:hAnsi="Courier New" w:cs="Courier New" w:hint="default"/>
-      </w:rPr>
-    </w:lvl>
-    <w:lvl w:ilvl="5" w:tplc="04090005" w:tentative="1">
-      <w:start w:val="1"/>
-      <w:numFmt w:val="bullet"/>
-      <w:lvlText w:val=""/>
-      <w:lvlJc w:val="left"/>
-      <w:pPr>
-        <w:ind w:left="4320" w:hanging="360"/>
-      </w:pPr>
-      <w:rPr>
-        <w:rFonts w:ascii="Wingdings" w:hAnsi="Wingdings" w:hint="default"/>
-      </w:rPr>
-    </w:lvl>
-    <w:lvl w:ilvl="6" w:tplc="04090001" w:tentative="1">
-      <w:start w:val="1"/>
-      <w:numFmt w:val="bullet"/>
-      <w:lvlText w:val=""/>
-      <w:lvlJc w:val="left"/>
-      <w:pPr>
-        <w:ind w:left="5040" w:hanging="360"/>
-      </w:pPr>
-      <w:rPr>
-        <w:rFonts w:ascii="Symbol" w:hAnsi="Symbol" w:hint="default"/>
-      </w:rPr>
-    </w:lvl>
-    <w:lvl w:ilvl="7" w:tplc="04090003" w:tentative="1">
-      <w:start w:val="1"/>
-      <w:numFmt w:val="bullet"/>
-      <w:lvlText w:val="o"/>
-      <w:lvlJc w:val="left"/>
-      <w:pPr>
-        <w:ind w:left="5760" w:hanging="360"/>
-      </w:pPr>
-      <w:rPr>
-        <w:rFonts w:ascii="Courier New" w:hAnsi="Courier New" w:cs="Courier New" w:hint="default"/>
-      </w:rPr>
-    </w:lvl>
-    <w:lvl w:ilvl="8" w:tplc="04090005" w:tentative="1">
-      <w:start w:val="1"/>
-      <w:numFmt w:val="bullet"/>
-      <w:lvlText w:val=""/>
-      <w:lvlJc w:val="left"/>
-      <w:pPr>
-        <w:ind w:left="6480" w:hanging="360"/>
-      </w:pPr>
-      <w:rPr>
-        <w:rFonts w:ascii="Wingdings" w:hAnsi="Wingdings" w:hint="default"/>
-      </w:rPr>
-    </w:lvl>
-  </w:abstractNum>
-  <w:abstractNum w:abstractNumId="3" w15:restartNumberingAfterBreak="0">
-    <w:nsid w:val="6EE463D1"/>
-    <w:multiLevelType w:val="hybridMultilevel"/>
-    <w:tmpl w:val="CFCA37C8"/>
-    <w:lvl w:ilvl="0" w:tplc="6E86AA6E">
-      <w:numFmt w:val="bullet"/>
-      <w:lvlText w:val="-"/>
-      <w:lvlJc w:val="left"/>
-      <w:pPr>
-        <w:ind w:left="720" w:hanging="360"/>
-      </w:pPr>
-      <w:rPr>
-        <w:rFonts w:ascii="Calibri" w:eastAsiaTheme="minorHAnsi" w:hAnsi="Calibri" w:cs="Calibri" w:hint="default"/>
-      </w:rPr>
-    </w:lvl>
-    <w:lvl w:ilvl="1" w:tplc="04090003" w:tentative="1">
-      <w:start w:val="1"/>
-      <w:numFmt w:val="bullet"/>
-      <w:lvlText w:val="o"/>
-      <w:lvlJc w:val="left"/>
-      <w:pPr>
-        <w:ind w:left="1440" w:hanging="360"/>
-      </w:pPr>
-      <w:rPr>
-        <w:rFonts w:ascii="Courier New" w:hAnsi="Courier New" w:cs="Courier New" w:hint="default"/>
-      </w:rPr>
-    </w:lvl>
-    <w:lvl w:ilvl="2" w:tplc="04090005" w:tentative="1">
-      <w:start w:val="1"/>
-      <w:numFmt w:val="bullet"/>
-      <w:lvlText w:val=""/>
-      <w:lvlJc w:val="left"/>
-      <w:pPr>
-        <w:ind w:left="2160" w:hanging="360"/>
-      </w:pPr>
-      <w:rPr>
-        <w:rFonts w:ascii="Wingdings" w:hAnsi="Wingdings" w:hint="default"/>
-      </w:rPr>
-    </w:lvl>
-    <w:lvl w:ilvl="3" w:tplc="04090001" w:tentative="1">
-      <w:start w:val="1"/>
-      <w:numFmt w:val="bullet"/>
-      <w:lvlText w:val=""/>
-      <w:lvlJc w:val="left"/>
-      <w:pPr>
-        <w:ind w:left="2880" w:hanging="360"/>
-      </w:pPr>
-      <w:rPr>
-        <w:rFonts w:ascii="Symbol" w:hAnsi="Symbol" w:hint="default"/>
-      </w:rPr>
-    </w:lvl>
-    <w:lvl w:ilvl="4" w:tplc="04090003" w:tentative="1">
-      <w:start w:val="1"/>
-      <w:numFmt w:val="bullet"/>
-      <w:lvlText w:val="o"/>
-      <w:lvlJc w:val="left"/>
-      <w:pPr>
-        <w:ind w:left="3600" w:hanging="360"/>
-      </w:pPr>
-      <w:rPr>
-        <w:rFonts w:ascii="Courier New" w:hAnsi="Courier New" w:cs="Courier New" w:hint="default"/>
-      </w:rPr>
-    </w:lvl>
-    <w:lvl w:ilvl="5" w:tplc="04090005" w:tentative="1">
-      <w:start w:val="1"/>
-      <w:numFmt w:val="bullet"/>
-      <w:lvlText w:val=""/>
-      <w:lvlJc w:val="left"/>
-      <w:pPr>
-        <w:ind w:left="4320" w:hanging="360"/>
-      </w:pPr>
-      <w:rPr>
-        <w:rFonts w:ascii="Wingdings" w:hAnsi="Wingdings" w:hint="default"/>
-      </w:rPr>
-    </w:lvl>
-    <w:lvl w:ilvl="6" w:tplc="04090001" w:tentative="1">
-      <w:start w:val="1"/>
-      <w:numFmt w:val="bullet"/>
-      <w:lvlText w:val=""/>
-      <w:lvlJc w:val="left"/>
-      <w:pPr>
-        <w:ind w:left="5040" w:hanging="360"/>
-      </w:pPr>
-      <w:rPr>
-        <w:rFonts w:ascii="Symbol" w:hAnsi="Symbol" w:hint="default"/>
-      </w:rPr>
-    </w:lvl>
-    <w:lvl w:ilvl="7" w:tplc="04090003" w:tentative="1">
-      <w:start w:val="1"/>
-      <w:numFmt w:val="bullet"/>
-      <w:lvlText w:val="o"/>
-      <w:lvlJc w:val="left"/>
-      <w:pPr>
-        <w:ind w:left="5760" w:hanging="360"/>
-      </w:pPr>
-      <w:rPr>
-        <w:rFonts w:ascii="Courier New" w:hAnsi="Courier New" w:cs="Courier New" w:hint="default"/>
-      </w:rPr>
-    </w:lvl>
-    <w:lvl w:ilvl="8" w:tplc="04090005" w:tentative="1">
-      <w:start w:val="1"/>
-      <w:numFmt w:val="bullet"/>
-      <w:lvlText w:val=""/>
-      <w:lvlJc w:val="left"/>
-      <w:pPr>
-        <w:ind w:left="6480" w:hanging="360"/>
-      </w:pPr>
-      <w:rPr>
-        <w:rFonts w:ascii="Wingdings" w:hAnsi="Wingdings" w:hint="default"/>
-      </w:rPr>
-    </w:lvl>
-  </w:abstractNum>
   <w:num w:numId="1">
     <w:abstractNumId w:val="0"/>
   </w:num>
   <w:num w:numId="2">
     <w:abstractNumId w:val="1"/>
-  </w:num>
-  <w:num w:numId="3">
-    <w:abstractNumId w:val="2"/>
-  </w:num>
-  <w:num w:numId="4">
-    <w:abstractNumId w:val="3"/>
   </w:num>
 </w:numbering>
 </file>
@@ -7791,7 +7675,7 @@
 </file>
 
 <file path=customXml/itemProps2.xml><?xml version="1.0" encoding="utf-8"?>
-<ds:datastoreItem xmlns:ds="http://schemas.openxmlformats.org/officeDocument/2006/customXml" ds:itemID="{4872DCC9-43A0-497B-B90C-A47D4DAB9EF2}">
+<ds:datastoreItem xmlns:ds="http://schemas.openxmlformats.org/officeDocument/2006/customXml" ds:itemID="{90245D8F-2D9B-475A-B6EE-D32672D4DE3F}">
   <ds:schemaRefs>
     <ds:schemaRef ds:uri="http://schemas.openxmlformats.org/officeDocument/2006/bibliography"/>
   </ds:schemaRefs>

</xml_diff>